<commit_message>
face recogition git link
Face recognition deeplearning model
</commit_message>
<xml_diff>
--- a/My Projects.docx
+++ b/My Projects.docx
@@ -536,18 +536,74 @@
       </w:r>
     </w:p>
     <w:p>
-      <w:pPr>
-        <w:rPr>
-          <w:rFonts w:cs="Times New Roman"/>
-          <w:szCs w:val="24"/>
-        </w:rPr>
-      </w:pPr>
+      <w:r>
+        <w:fldChar w:fldCharType="begin"/>
+      </w:r>
+      <w:r>
+        <w:instrText xml:space="preserve"> HYPERLINK "file:///C:\\Users\\abhijith.m\\0%20zerone\\NLP\\github\\Natural-Language-Processing-Tutorials-master\\NLP_with_SpaCy\\Training%20the%20Named%20Entity%20Recognizer%20in%20SpaCy.ipynb" </w:instrText>
+      </w:r>
+      <w:r>
+        <w:fldChar w:fldCharType="separate"/>
+      </w:r>
+      <w:r>
+        <w:rPr>
+          <w:rStyle w:val="Hyperlink"/>
+        </w:rPr>
+        <w:t>file:///C:/Users/abhijith.m/0%20zerone/NLP/github/Natural-Language-Processing-Tutorials-master/NLP_with_SpaCy/Training%20the%20Named%20Entity%20Recognizer%20in%20SpaCy.ipynb</w:t>
+      </w:r>
+      <w:r>
+        <w:fldChar w:fldCharType="end"/>
+      </w:r>
+      <w:bookmarkStart w:id="0" w:name="_GoBack"/>
+      <w:bookmarkEnd w:id="0"/>
+    </w:p>
+    <w:p>
+      <w:pPr>
+        <w:rPr>
+          <w:rFonts w:cs="Times New Roman"/>
+          <w:szCs w:val="24"/>
+        </w:rPr>
+      </w:pPr>
+      <w:r>
+        <w:rPr>
+          <w:rFonts w:cs="Times New Roman"/>
+          <w:szCs w:val="24"/>
+        </w:rPr>
+        <w:t>Image2Json – Table detection, OCR</w:t>
+      </w:r>
+    </w:p>
+    <w:p>
+      <w:hyperlink r:id="rId14" w:history="1">
+        <w:r>
+          <w:rPr>
+            <w:rStyle w:val="Hyperlink"/>
+          </w:rPr>
+          <w:t>https://answers.opencv.org/question/63847/how-to-extract-tables-from-an-image/</w:t>
+        </w:r>
+      </w:hyperlink>
+    </w:p>
+    <w:p>
+      <w:pPr>
+        <w:rPr>
+          <w:rFonts w:cs="Times New Roman"/>
+          <w:szCs w:val="24"/>
+        </w:rPr>
+      </w:pPr>
+      <w:hyperlink r:id="rId15" w:history="1">
+        <w:r>
+          <w:rPr>
+            <w:rStyle w:val="Hyperlink"/>
+          </w:rPr>
+          <w:t>https://github.com/lxj0276/tableDetect</w:t>
+        </w:r>
+      </w:hyperlink>
     </w:p>
     <w:p>
       <w:pPr>
         <w:pStyle w:val="Heading1"/>
       </w:pPr>
       <w:r>
+        <w:lastRenderedPageBreak/>
         <w:t>Local File</w:t>
       </w:r>
     </w:p>
@@ -588,7 +644,7 @@
       </w:r>
     </w:p>
     <w:p>
-      <w:hyperlink r:id="rId14" w:history="1">
+      <w:hyperlink r:id="rId16" w:history="1">
         <w:r>
           <w:rPr>
             <w:rStyle w:val="Hyperlink"/>
@@ -609,7 +665,6 @@
         <w:rPr>
           <w:rStyle w:val="Heading2Char"/>
         </w:rPr>
-        <w:lastRenderedPageBreak/>
         <w:t xml:space="preserve">Image AI – </w:t>
       </w:r>
       <w:proofErr w:type="spellStart"/>
@@ -641,7 +696,7 @@
           <w:szCs w:val="24"/>
         </w:rPr>
       </w:pPr>
-      <w:hyperlink r:id="rId15" w:history="1">
+      <w:hyperlink r:id="rId17" w:history="1">
         <w:r>
           <w:rPr>
             <w:rStyle w:val="Hyperlink"/>
@@ -670,7 +725,7 @@
       </w:r>
     </w:p>
     <w:p>
-      <w:hyperlink r:id="rId16" w:history="1">
+      <w:hyperlink r:id="rId18" w:history="1">
         <w:r>
           <w:rPr>
             <w:rStyle w:val="Hyperlink"/>
@@ -708,7 +763,7 @@
       </w:r>
     </w:p>
     <w:p>
-      <w:hyperlink r:id="rId17" w:history="1">
+      <w:hyperlink r:id="rId19" w:history="1">
         <w:r>
           <w:rPr>
             <w:rStyle w:val="Hyperlink"/>
@@ -726,7 +781,7 @@
       </w:r>
     </w:p>
     <w:p>
-      <w:hyperlink r:id="rId18" w:history="1">
+      <w:hyperlink r:id="rId20" w:history="1">
         <w:r>
           <w:rPr>
             <w:rStyle w:val="Hyperlink"/>
@@ -749,7 +804,7 @@
           <w:rStyle w:val="Hyperlink"/>
         </w:rPr>
       </w:pPr>
-      <w:hyperlink r:id="rId19" w:history="1">
+      <w:hyperlink r:id="rId21" w:history="1">
         <w:r>
           <w:rPr>
             <w:rStyle w:val="Hyperlink"/>
@@ -790,7 +845,7 @@
       </w:r>
     </w:p>
     <w:p>
-      <w:hyperlink r:id="rId20" w:history="1">
+      <w:hyperlink r:id="rId22" w:history="1">
         <w:r>
           <w:rPr>
             <w:rStyle w:val="Hyperlink"/>
@@ -802,8 +857,7 @@
     <w:p>
       <w:pPr>
         <w:rPr>
-          <w:rFonts w:cs="Times New Roman"/>
-          <w:szCs w:val="24"/>
+          <w:rStyle w:val="Hyperlink"/>
         </w:rPr>
       </w:pPr>
       <w:proofErr w:type="spellStart"/>
@@ -822,7 +876,7 @@
         </w:rPr>
         <w:t xml:space="preserve">: </w:t>
       </w:r>
-      <w:hyperlink r:id="rId21" w:history="1">
+      <w:hyperlink r:id="rId23" w:history="1">
         <w:r>
           <w:rPr>
             <w:rStyle w:val="Hyperlink"/>
@@ -830,8 +884,450 @@
           <w:t>https://github.com/nikhilroxtomar/Word2vec</w:t>
         </w:r>
       </w:hyperlink>
-      <w:bookmarkStart w:id="0" w:name="_GoBack"/>
-      <w:bookmarkEnd w:id="0"/>
+    </w:p>
+    <w:p>
+      <w:pPr>
+        <w:rPr>
+          <w:rFonts w:cs="Times New Roman"/>
+          <w:szCs w:val="24"/>
+        </w:rPr>
+      </w:pPr>
+    </w:p>
+    <w:p>
+      <w:pPr>
+        <w:rPr>
+          <w:rFonts w:cs="Times New Roman"/>
+          <w:szCs w:val="24"/>
+        </w:rPr>
+      </w:pPr>
+    </w:p>
+    <w:p>
+      <w:pPr>
+        <w:rPr>
+          <w:color w:val="auto"/>
+          <w:sz w:val="22"/>
+          <w:lang w:val="en-US"/>
+        </w:rPr>
+      </w:pPr>
+      <w:bookmarkStart w:id="1" w:name="_Hlk30523423"/>
+      <w:r>
+        <w:rPr>
+          <w:lang w:val="en-US"/>
+        </w:rPr>
+        <w:t xml:space="preserve">NLP </w:t>
+      </w:r>
+    </w:p>
+    <w:p>
+      <w:pPr>
+        <w:pStyle w:val="ListParagraph"/>
+        <w:numPr>
+          <w:ilvl w:val="0"/>
+          <w:numId w:val="5"/>
+        </w:numPr>
+        <w:spacing w:after="0" w:line="240" w:lineRule="auto"/>
+        <w:contextualSpacing w:val="0"/>
+        <w:rPr>
+          <w:lang w:val="en-US"/>
+        </w:rPr>
+      </w:pPr>
+      <w:r>
+        <w:rPr>
+          <w:lang w:val="en-US"/>
+        </w:rPr>
+        <w:t>Keyword extraction (rake)</w:t>
+      </w:r>
+    </w:p>
+    <w:p>
+      <w:pPr>
+        <w:pStyle w:val="ListParagraph"/>
+        <w:numPr>
+          <w:ilvl w:val="0"/>
+          <w:numId w:val="5"/>
+        </w:numPr>
+        <w:spacing w:after="0" w:line="240" w:lineRule="auto"/>
+        <w:contextualSpacing w:val="0"/>
+        <w:rPr>
+          <w:lang w:val="en-US"/>
+        </w:rPr>
+      </w:pPr>
+      <w:r>
+        <w:rPr>
+          <w:lang w:val="en-US"/>
+        </w:rPr>
+        <w:t>Document similarity (doc2vec)</w:t>
+      </w:r>
+    </w:p>
+    <w:p>
+      <w:pPr>
+        <w:pStyle w:val="ListParagraph"/>
+        <w:numPr>
+          <w:ilvl w:val="0"/>
+          <w:numId w:val="5"/>
+        </w:numPr>
+        <w:spacing w:after="0" w:line="240" w:lineRule="auto"/>
+        <w:contextualSpacing w:val="0"/>
+        <w:rPr>
+          <w:lang w:val="en-US"/>
+        </w:rPr>
+      </w:pPr>
+      <w:r>
+        <w:rPr>
+          <w:lang w:val="en-US"/>
+        </w:rPr>
+        <w:t>Semantic search (word2vec)</w:t>
+      </w:r>
+    </w:p>
+    <w:p>
+      <w:pPr>
+        <w:pStyle w:val="ListParagraph"/>
+        <w:numPr>
+          <w:ilvl w:val="0"/>
+          <w:numId w:val="5"/>
+        </w:numPr>
+        <w:spacing w:after="0" w:line="240" w:lineRule="auto"/>
+        <w:contextualSpacing w:val="0"/>
+        <w:rPr>
+          <w:lang w:val="en-US"/>
+        </w:rPr>
+      </w:pPr>
+      <w:r>
+        <w:rPr>
+          <w:lang w:val="en-US"/>
+        </w:rPr>
+        <w:t>Named entity identifying from a question (for PSO)</w:t>
+      </w:r>
+    </w:p>
+    <w:p>
+      <w:pPr>
+        <w:pStyle w:val="ListParagraph"/>
+        <w:numPr>
+          <w:ilvl w:val="0"/>
+          <w:numId w:val="5"/>
+        </w:numPr>
+        <w:spacing w:after="0" w:line="240" w:lineRule="auto"/>
+        <w:contextualSpacing w:val="0"/>
+        <w:rPr>
+          <w:lang w:val="en-US"/>
+        </w:rPr>
+      </w:pPr>
+      <w:r>
+        <w:rPr>
+          <w:lang w:val="en-US"/>
+        </w:rPr>
+        <w:t xml:space="preserve">Customizing doc2vec – version 2 in progress </w:t>
+      </w:r>
+    </w:p>
+    <w:p>
+      <w:pPr>
+        <w:pStyle w:val="ListParagraph"/>
+        <w:numPr>
+          <w:ilvl w:val="0"/>
+          <w:numId w:val="5"/>
+        </w:numPr>
+        <w:spacing w:after="0" w:line="240" w:lineRule="auto"/>
+        <w:contextualSpacing w:val="0"/>
+        <w:rPr>
+          <w:lang w:val="en-US"/>
+        </w:rPr>
+      </w:pPr>
+      <w:r>
+        <w:rPr>
+          <w:rFonts w:cs="Times New Roman"/>
+        </w:rPr>
+        <w:t>Context Based Sentiment Analysis</w:t>
+      </w:r>
+    </w:p>
+    <w:p>
+      <w:pPr>
+        <w:pStyle w:val="ListParagraph"/>
+        <w:numPr>
+          <w:ilvl w:val="0"/>
+          <w:numId w:val="5"/>
+        </w:numPr>
+        <w:spacing w:after="0" w:line="240" w:lineRule="auto"/>
+        <w:contextualSpacing w:val="0"/>
+        <w:rPr>
+          <w:lang w:val="en-US"/>
+        </w:rPr>
+      </w:pPr>
+      <w:r>
+        <w:rPr>
+          <w:rFonts w:cs="Times New Roman"/>
+        </w:rPr>
+        <w:t>Document Summarizer</w:t>
+      </w:r>
+    </w:p>
+    <w:p>
+      <w:pPr>
+        <w:pStyle w:val="ListParagraph"/>
+        <w:numPr>
+          <w:ilvl w:val="0"/>
+          <w:numId w:val="5"/>
+        </w:numPr>
+        <w:spacing w:after="0" w:line="240" w:lineRule="auto"/>
+        <w:contextualSpacing w:val="0"/>
+        <w:rPr>
+          <w:lang w:val="en-US"/>
+        </w:rPr>
+      </w:pPr>
+      <w:r>
+        <w:rPr>
+          <w:rFonts w:cs="Times New Roman"/>
+        </w:rPr>
+        <w:t>Named Entity Recognizer (Retrainable Model)</w:t>
+      </w:r>
+    </w:p>
+    <w:p>
+      <w:pPr>
+        <w:rPr>
+          <w:lang w:val="en-US"/>
+        </w:rPr>
+      </w:pPr>
+    </w:p>
+    <w:p>
+      <w:pPr>
+        <w:rPr>
+          <w:lang w:val="en-US"/>
+        </w:rPr>
+      </w:pPr>
+      <w:r>
+        <w:rPr>
+          <w:lang w:val="en-US"/>
+        </w:rPr>
+        <w:t xml:space="preserve">Video / Image </w:t>
+      </w:r>
+    </w:p>
+    <w:p>
+      <w:pPr>
+        <w:pStyle w:val="ListParagraph"/>
+        <w:numPr>
+          <w:ilvl w:val="0"/>
+          <w:numId w:val="6"/>
+        </w:numPr>
+        <w:spacing w:after="0" w:line="240" w:lineRule="auto"/>
+        <w:contextualSpacing w:val="0"/>
+        <w:rPr>
+          <w:lang w:val="en-US"/>
+        </w:rPr>
+      </w:pPr>
+      <w:r>
+        <w:rPr>
+          <w:lang w:val="en-US"/>
+        </w:rPr>
+        <w:t xml:space="preserve">Face recognition  </w:t>
+      </w:r>
+    </w:p>
+    <w:p>
+      <w:pPr>
+        <w:pStyle w:val="ListParagraph"/>
+        <w:numPr>
+          <w:ilvl w:val="0"/>
+          <w:numId w:val="6"/>
+        </w:numPr>
+        <w:spacing w:after="0" w:line="240" w:lineRule="auto"/>
+        <w:contextualSpacing w:val="0"/>
+        <w:rPr>
+          <w:lang w:val="en-US"/>
+        </w:rPr>
+      </w:pPr>
+      <w:r>
+        <w:rPr>
+          <w:lang w:val="en-US"/>
+        </w:rPr>
+        <w:t xml:space="preserve">Unique face counting </w:t>
+      </w:r>
+    </w:p>
+    <w:p>
+      <w:pPr>
+        <w:pStyle w:val="ListParagraph"/>
+        <w:numPr>
+          <w:ilvl w:val="0"/>
+          <w:numId w:val="6"/>
+        </w:numPr>
+        <w:spacing w:after="0" w:line="240" w:lineRule="auto"/>
+        <w:contextualSpacing w:val="0"/>
+        <w:rPr>
+          <w:lang w:val="en-US"/>
+        </w:rPr>
+      </w:pPr>
+      <w:r>
+        <w:rPr>
+          <w:lang w:val="en-US"/>
+        </w:rPr>
+        <w:t xml:space="preserve">Emotion analysis </w:t>
+      </w:r>
+    </w:p>
+    <w:p>
+      <w:pPr>
+        <w:pStyle w:val="ListParagraph"/>
+        <w:numPr>
+          <w:ilvl w:val="0"/>
+          <w:numId w:val="6"/>
+        </w:numPr>
+        <w:spacing w:after="0" w:line="240" w:lineRule="auto"/>
+        <w:contextualSpacing w:val="0"/>
+        <w:rPr>
+          <w:lang w:val="en-US"/>
+        </w:rPr>
+      </w:pPr>
+      <w:r>
+        <w:rPr>
+          <w:lang w:val="en-US"/>
+        </w:rPr>
+        <w:t>Classifying age/gender</w:t>
+      </w:r>
+    </w:p>
+    <w:p>
+      <w:pPr>
+        <w:pStyle w:val="ListParagraph"/>
+        <w:numPr>
+          <w:ilvl w:val="0"/>
+          <w:numId w:val="6"/>
+        </w:numPr>
+        <w:spacing w:after="0" w:line="240" w:lineRule="auto"/>
+        <w:contextualSpacing w:val="0"/>
+        <w:rPr>
+          <w:lang w:val="en-US"/>
+        </w:rPr>
+      </w:pPr>
+      <w:r>
+        <w:rPr>
+          <w:lang w:val="en-US"/>
+        </w:rPr>
+        <w:lastRenderedPageBreak/>
+        <w:t>Image to Json (scanned doc to html)</w:t>
+      </w:r>
+    </w:p>
+    <w:p>
+      <w:pPr>
+        <w:pStyle w:val="ListParagraph"/>
+        <w:numPr>
+          <w:ilvl w:val="0"/>
+          <w:numId w:val="6"/>
+        </w:numPr>
+        <w:spacing w:after="0" w:line="240" w:lineRule="auto"/>
+        <w:contextualSpacing w:val="0"/>
+        <w:rPr>
+          <w:lang w:val="en-US"/>
+        </w:rPr>
+      </w:pPr>
+      <w:r>
+        <w:rPr>
+          <w:lang w:val="en-US"/>
+        </w:rPr>
+        <w:t>Image Resolution Increaser (low clarity image to high clarity image)</w:t>
+      </w:r>
+    </w:p>
+    <w:p>
+      <w:pPr>
+        <w:pStyle w:val="ListParagraph"/>
+        <w:numPr>
+          <w:ilvl w:val="0"/>
+          <w:numId w:val="6"/>
+        </w:numPr>
+        <w:spacing w:after="0" w:line="240" w:lineRule="auto"/>
+        <w:contextualSpacing w:val="0"/>
+        <w:rPr>
+          <w:lang w:val="en-US"/>
+        </w:rPr>
+      </w:pPr>
+      <w:r>
+        <w:rPr>
+          <w:lang w:val="en-US"/>
+        </w:rPr>
+        <w:t>Action recognition (</w:t>
+      </w:r>
+      <w:proofErr w:type="spellStart"/>
+      <w:r>
+        <w:rPr>
+          <w:lang w:val="en-US"/>
+        </w:rPr>
+        <w:t>eg</w:t>
+      </w:r>
+      <w:proofErr w:type="spellEnd"/>
+      <w:r>
+        <w:rPr>
+          <w:lang w:val="en-US"/>
+        </w:rPr>
+        <w:t xml:space="preserve">: crime </w:t>
+      </w:r>
+      <w:proofErr w:type="gramStart"/>
+      <w:r>
+        <w:rPr>
+          <w:lang w:val="en-US"/>
+        </w:rPr>
+        <w:t>detection)(</w:t>
+      </w:r>
+      <w:proofErr w:type="gramEnd"/>
+      <w:r>
+        <w:rPr>
+          <w:lang w:val="en-US"/>
+        </w:rPr>
+        <w:t>Analysis)</w:t>
+      </w:r>
+    </w:p>
+    <w:p>
+      <w:pPr>
+        <w:pStyle w:val="ListParagraph"/>
+        <w:numPr>
+          <w:ilvl w:val="0"/>
+          <w:numId w:val="6"/>
+        </w:numPr>
+        <w:spacing w:after="0" w:line="240" w:lineRule="auto"/>
+        <w:contextualSpacing w:val="0"/>
+        <w:rPr>
+          <w:lang w:val="en-US"/>
+        </w:rPr>
+      </w:pPr>
+      <w:r>
+        <w:rPr>
+          <w:lang w:val="en-US"/>
+        </w:rPr>
+        <w:t>Image classifier (</w:t>
+      </w:r>
+      <w:proofErr w:type="spellStart"/>
+      <w:r>
+        <w:rPr>
+          <w:lang w:val="en-US"/>
+        </w:rPr>
+        <w:t>eg</w:t>
+      </w:r>
+      <w:proofErr w:type="spellEnd"/>
+      <w:r>
+        <w:rPr>
+          <w:lang w:val="en-US"/>
+        </w:rPr>
+        <w:t>: helmet detection…)</w:t>
+      </w:r>
+    </w:p>
+    <w:p>
+      <w:pPr>
+        <w:pStyle w:val="ListParagraph"/>
+        <w:numPr>
+          <w:ilvl w:val="0"/>
+          <w:numId w:val="6"/>
+        </w:numPr>
+        <w:spacing w:after="0" w:line="240" w:lineRule="auto"/>
+        <w:contextualSpacing w:val="0"/>
+        <w:rPr>
+          <w:lang w:val="en-US"/>
+        </w:rPr>
+      </w:pPr>
+      <w:r>
+        <w:rPr>
+          <w:lang w:val="en-US"/>
+        </w:rPr>
+        <w:t>OCR</w:t>
+      </w:r>
+    </w:p>
+    <w:bookmarkEnd w:id="1"/>
+    <w:p>
+      <w:pPr>
+        <w:rPr>
+          <w:rFonts w:cs="Times New Roman"/>
+          <w:szCs w:val="24"/>
+        </w:rPr>
+      </w:pPr>
     </w:p>
     <w:sectPr>
       <w:pgSz w:w="11906" w:h="16838"/>
@@ -1047,6 +1543,92 @@
     </w:lvl>
   </w:abstractNum>
   <w:abstractNum w:abstractNumId="2" w15:restartNumberingAfterBreak="0">
+    <w:nsid w:val="353907C6"/>
+    <w:multiLevelType w:val="hybridMultilevel"/>
+    <w:tmpl w:val="0AD4CBAC"/>
+    <w:lvl w:ilvl="0" w:tplc="6900B9E4">
+      <w:start w:val="1"/>
+      <w:numFmt w:val="decimal"/>
+      <w:lvlText w:val="%1."/>
+      <w:lvlJc w:val="left"/>
+      <w:pPr>
+        <w:ind w:left="1080" w:hanging="360"/>
+      </w:pPr>
+    </w:lvl>
+    <w:lvl w:ilvl="1" w:tplc="04090019">
+      <w:start w:val="1"/>
+      <w:numFmt w:val="lowerLetter"/>
+      <w:lvlText w:val="%2."/>
+      <w:lvlJc w:val="left"/>
+      <w:pPr>
+        <w:ind w:left="1800" w:hanging="360"/>
+      </w:pPr>
+    </w:lvl>
+    <w:lvl w:ilvl="2" w:tplc="0409001B">
+      <w:start w:val="1"/>
+      <w:numFmt w:val="lowerRoman"/>
+      <w:lvlText w:val="%3."/>
+      <w:lvlJc w:val="right"/>
+      <w:pPr>
+        <w:ind w:left="2520" w:hanging="180"/>
+      </w:pPr>
+    </w:lvl>
+    <w:lvl w:ilvl="3" w:tplc="0409000F">
+      <w:start w:val="1"/>
+      <w:numFmt w:val="decimal"/>
+      <w:lvlText w:val="%4."/>
+      <w:lvlJc w:val="left"/>
+      <w:pPr>
+        <w:ind w:left="3240" w:hanging="360"/>
+      </w:pPr>
+    </w:lvl>
+    <w:lvl w:ilvl="4" w:tplc="04090019">
+      <w:start w:val="1"/>
+      <w:numFmt w:val="lowerLetter"/>
+      <w:lvlText w:val="%5."/>
+      <w:lvlJc w:val="left"/>
+      <w:pPr>
+        <w:ind w:left="3960" w:hanging="360"/>
+      </w:pPr>
+    </w:lvl>
+    <w:lvl w:ilvl="5" w:tplc="0409001B">
+      <w:start w:val="1"/>
+      <w:numFmt w:val="lowerRoman"/>
+      <w:lvlText w:val="%6."/>
+      <w:lvlJc w:val="right"/>
+      <w:pPr>
+        <w:ind w:left="4680" w:hanging="180"/>
+      </w:pPr>
+    </w:lvl>
+    <w:lvl w:ilvl="6" w:tplc="0409000F">
+      <w:start w:val="1"/>
+      <w:numFmt w:val="decimal"/>
+      <w:lvlText w:val="%7."/>
+      <w:lvlJc w:val="left"/>
+      <w:pPr>
+        <w:ind w:left="5400" w:hanging="360"/>
+      </w:pPr>
+    </w:lvl>
+    <w:lvl w:ilvl="7" w:tplc="04090019">
+      <w:start w:val="1"/>
+      <w:numFmt w:val="lowerLetter"/>
+      <w:lvlText w:val="%8."/>
+      <w:lvlJc w:val="left"/>
+      <w:pPr>
+        <w:ind w:left="6120" w:hanging="360"/>
+      </w:pPr>
+    </w:lvl>
+    <w:lvl w:ilvl="8" w:tplc="0409001B">
+      <w:start w:val="1"/>
+      <w:numFmt w:val="lowerRoman"/>
+      <w:lvlText w:val="%9."/>
+      <w:lvlJc w:val="right"/>
+      <w:pPr>
+        <w:ind w:left="6840" w:hanging="180"/>
+      </w:pPr>
+    </w:lvl>
+  </w:abstractNum>
+  <w:abstractNum w:abstractNumId="3" w15:restartNumberingAfterBreak="0">
     <w:nsid w:val="3C9B5190"/>
     <w:multiLevelType w:val="hybridMultilevel"/>
     <w:tmpl w:val="7DB85A7E"/>
@@ -1132,7 +1714,7 @@
       </w:pPr>
     </w:lvl>
   </w:abstractNum>
-  <w:abstractNum w:abstractNumId="3" w15:restartNumberingAfterBreak="0">
+  <w:abstractNum w:abstractNumId="4" w15:restartNumberingAfterBreak="0">
     <w:nsid w:val="41EC2E05"/>
     <w:multiLevelType w:val="hybridMultilevel"/>
     <w:tmpl w:val="4372EA36"/>
@@ -1275,17 +1857,163 @@
       </w:pPr>
     </w:lvl>
   </w:abstractNum>
+  <w:abstractNum w:abstractNumId="5" w15:restartNumberingAfterBreak="0">
+    <w:nsid w:val="64694D6D"/>
+    <w:multiLevelType w:val="hybridMultilevel"/>
+    <w:tmpl w:val="18D6297E"/>
+    <w:lvl w:ilvl="0" w:tplc="0409000F">
+      <w:start w:val="1"/>
+      <w:numFmt w:val="decimal"/>
+      <w:lvlText w:val="%1."/>
+      <w:lvlJc w:val="left"/>
+      <w:pPr>
+        <w:ind w:left="720" w:hanging="360"/>
+      </w:pPr>
+    </w:lvl>
+    <w:lvl w:ilvl="1" w:tplc="04090019">
+      <w:start w:val="1"/>
+      <w:numFmt w:val="lowerLetter"/>
+      <w:lvlText w:val="%2."/>
+      <w:lvlJc w:val="left"/>
+      <w:pPr>
+        <w:ind w:left="1440" w:hanging="360"/>
+      </w:pPr>
+    </w:lvl>
+    <w:lvl w:ilvl="2" w:tplc="0409001B">
+      <w:start w:val="1"/>
+      <w:numFmt w:val="lowerRoman"/>
+      <w:lvlText w:val="%3."/>
+      <w:lvlJc w:val="right"/>
+      <w:pPr>
+        <w:ind w:left="2160" w:hanging="180"/>
+      </w:pPr>
+    </w:lvl>
+    <w:lvl w:ilvl="3" w:tplc="0409000F">
+      <w:start w:val="1"/>
+      <w:numFmt w:val="decimal"/>
+      <w:lvlText w:val="%4."/>
+      <w:lvlJc w:val="left"/>
+      <w:pPr>
+        <w:ind w:left="2880" w:hanging="360"/>
+      </w:pPr>
+    </w:lvl>
+    <w:lvl w:ilvl="4" w:tplc="04090019">
+      <w:start w:val="1"/>
+      <w:numFmt w:val="lowerLetter"/>
+      <w:lvlText w:val="%5."/>
+      <w:lvlJc w:val="left"/>
+      <w:pPr>
+        <w:ind w:left="3600" w:hanging="360"/>
+      </w:pPr>
+    </w:lvl>
+    <w:lvl w:ilvl="5" w:tplc="0409001B">
+      <w:start w:val="1"/>
+      <w:numFmt w:val="lowerRoman"/>
+      <w:lvlText w:val="%6."/>
+      <w:lvlJc w:val="right"/>
+      <w:pPr>
+        <w:ind w:left="4320" w:hanging="180"/>
+      </w:pPr>
+    </w:lvl>
+    <w:lvl w:ilvl="6" w:tplc="0409000F">
+      <w:start w:val="1"/>
+      <w:numFmt w:val="decimal"/>
+      <w:lvlText w:val="%7."/>
+      <w:lvlJc w:val="left"/>
+      <w:pPr>
+        <w:ind w:left="5040" w:hanging="360"/>
+      </w:pPr>
+    </w:lvl>
+    <w:lvl w:ilvl="7" w:tplc="04090019">
+      <w:start w:val="1"/>
+      <w:numFmt w:val="lowerLetter"/>
+      <w:lvlText w:val="%8."/>
+      <w:lvlJc w:val="left"/>
+      <w:pPr>
+        <w:ind w:left="5760" w:hanging="360"/>
+      </w:pPr>
+    </w:lvl>
+    <w:lvl w:ilvl="8" w:tplc="0409001B">
+      <w:start w:val="1"/>
+      <w:numFmt w:val="lowerRoman"/>
+      <w:lvlText w:val="%9."/>
+      <w:lvlJc w:val="right"/>
+      <w:pPr>
+        <w:ind w:left="6480" w:hanging="180"/>
+      </w:pPr>
+    </w:lvl>
+  </w:abstractNum>
   <w:num w:numId="1">
     <w:abstractNumId w:val="1"/>
   </w:num>
   <w:num w:numId="2">
-    <w:abstractNumId w:val="2"/>
+    <w:abstractNumId w:val="3"/>
   </w:num>
   <w:num w:numId="3">
     <w:abstractNumId w:val="0"/>
   </w:num>
   <w:num w:numId="4">
-    <w:abstractNumId w:val="3"/>
+    <w:abstractNumId w:val="4"/>
+  </w:num>
+  <w:num w:numId="5">
+    <w:abstractNumId w:val="5"/>
+    <w:lvlOverride w:ilvl="0">
+      <w:startOverride w:val="1"/>
+    </w:lvlOverride>
+    <w:lvlOverride w:ilvl="1">
+      <w:startOverride w:val="1"/>
+    </w:lvlOverride>
+    <w:lvlOverride w:ilvl="2">
+      <w:startOverride w:val="1"/>
+    </w:lvlOverride>
+    <w:lvlOverride w:ilvl="3">
+      <w:startOverride w:val="1"/>
+    </w:lvlOverride>
+    <w:lvlOverride w:ilvl="4">
+      <w:startOverride w:val="1"/>
+    </w:lvlOverride>
+    <w:lvlOverride w:ilvl="5">
+      <w:startOverride w:val="1"/>
+    </w:lvlOverride>
+    <w:lvlOverride w:ilvl="6">
+      <w:startOverride w:val="1"/>
+    </w:lvlOverride>
+    <w:lvlOverride w:ilvl="7">
+      <w:startOverride w:val="1"/>
+    </w:lvlOverride>
+    <w:lvlOverride w:ilvl="8">
+      <w:startOverride w:val="1"/>
+    </w:lvlOverride>
+  </w:num>
+  <w:num w:numId="6">
+    <w:abstractNumId w:val="2"/>
+    <w:lvlOverride w:ilvl="0">
+      <w:startOverride w:val="1"/>
+    </w:lvlOverride>
+    <w:lvlOverride w:ilvl="1">
+      <w:startOverride w:val="1"/>
+    </w:lvlOverride>
+    <w:lvlOverride w:ilvl="2">
+      <w:startOverride w:val="1"/>
+    </w:lvlOverride>
+    <w:lvlOverride w:ilvl="3">
+      <w:startOverride w:val="1"/>
+    </w:lvlOverride>
+    <w:lvlOverride w:ilvl="4">
+      <w:startOverride w:val="1"/>
+    </w:lvlOverride>
+    <w:lvlOverride w:ilvl="5">
+      <w:startOverride w:val="1"/>
+    </w:lvlOverride>
+    <w:lvlOverride w:ilvl="6">
+      <w:startOverride w:val="1"/>
+    </w:lvlOverride>
+    <w:lvlOverride w:ilvl="7">
+      <w:startOverride w:val="1"/>
+    </w:lvlOverride>
+    <w:lvlOverride w:ilvl="8">
+      <w:startOverride w:val="1"/>
+    </w:lvlOverride>
   </w:num>
 </w:numbering>
 </file>

</xml_diff>